<commit_message>
Update FOR-SIG-GTI-09 Solicitud de software ver.00.docx
</commit_message>
<xml_diff>
--- a/FileMaker Remisiones Estratec v1.0/FOR-SIG-GTI-09 Solicitud de software ver.00.docx
+++ b/FileMaker Remisiones Estratec v1.0/FOR-SIG-GTI-09 Solicitud de software ver.00.docx
@@ -318,7 +318,19 @@
           <w:szCs w:val="22"/>
           <w:lang w:val="es-MX"/>
         </w:rPr>
-        <w:t xml:space="preserve">Llevar el control de las de las remisiones de entrega de </w:t>
+        <w:t>Llevar el control</w:t>
+      </w:r>
+      <w:bookmarkStart w:id="2" w:name="_GoBack"/>
+      <w:bookmarkEnd w:id="2"/>
+      <w:r>
+        <w:rPr>
+          <w:rFonts w:ascii="Arial" w:hAnsi="Arial" w:cs="Arial"/>
+          <w:bCs/>
+          <w:sz w:val="22"/>
+          <w:szCs w:val="22"/>
+          <w:lang w:val="es-MX"/>
+        </w:rPr>
+        <w:t xml:space="preserve"> de las remisiones de entrega de </w:t>
       </w:r>
       <w:r>
         <w:rPr>
@@ -904,7 +916,7 @@
           <w:lang w:val="es-MX"/>
         </w:rPr>
       </w:pPr>
-      <w:bookmarkStart w:id="2" w:name="_Toc359412265"/>
+      <w:bookmarkStart w:id="3" w:name="_Toc359412265"/>
       <w:r>
         <w:rPr>
           <w:rFonts w:ascii="Arial" w:hAnsi="Arial" w:cs="Arial"/>
@@ -916,7 +928,7 @@
         </w:rPr>
         <w:t>REQUERIMIENTOS DEL USUARIO.</w:t>
       </w:r>
-      <w:bookmarkEnd w:id="2"/>
+      <w:bookmarkEnd w:id="3"/>
     </w:p>
     <w:p>
       <w:pPr>
@@ -946,7 +958,7 @@
           <w:lang w:val="es-MX"/>
         </w:rPr>
       </w:pPr>
-      <w:bookmarkStart w:id="3" w:name="_Toc359412266"/>
+      <w:bookmarkStart w:id="4" w:name="_Toc359412266"/>
       <w:r>
         <w:rPr>
           <w:rFonts w:ascii="Arial" w:hAnsi="Arial" w:cs="Arial"/>
@@ -958,7 +970,7 @@
         </w:rPr>
         <w:t>Requerimientos Funcionales / operativos.</w:t>
       </w:r>
-      <w:bookmarkEnd w:id="3"/>
+      <w:bookmarkEnd w:id="4"/>
     </w:p>
     <w:p>
       <w:pPr>
@@ -5948,8 +5960,8 @@
                 <w:lang w:eastAsia="es-MX"/>
               </w:rPr>
             </w:pPr>
-            <w:bookmarkStart w:id="4" w:name="_Hlk487814381"/>
-            <w:bookmarkEnd w:id="4"/>
+            <w:bookmarkStart w:id="5" w:name="_Hlk487814381"/>
+            <w:bookmarkEnd w:id="5"/>
           </w:p>
         </w:tc>
       </w:tr>
@@ -6008,8 +6020,6 @@
           <w:szCs w:val="22"/>
         </w:rPr>
       </w:pPr>
-      <w:bookmarkStart w:id="5" w:name="_GoBack"/>
-      <w:bookmarkEnd w:id="5"/>
     </w:p>
     <w:p>
       <w:pPr>
@@ -8854,7 +8864,7 @@
 </file>
 
 <file path=customXml/itemProps1.xml><?xml version="1.0" encoding="utf-8"?>
-<ds:datastoreItem xmlns:ds="http://schemas.openxmlformats.org/officeDocument/2006/customXml" ds:itemID="{E55527CF-83D9-4DCC-A7BF-61042A8A85FA}">
+<ds:datastoreItem xmlns:ds="http://schemas.openxmlformats.org/officeDocument/2006/customXml" ds:itemID="{49B38453-98B5-4BAD-88F7-3D39BBD7096F}">
   <ds:schemaRefs>
     <ds:schemaRef ds:uri="http://schemas.openxmlformats.org/officeDocument/2006/bibliography"/>
   </ds:schemaRefs>

</xml_diff>